<commit_message>
final version of project setup document
</commit_message>
<xml_diff>
--- a/3_project_opzetten.docx
+++ b/3_project_opzetten.docx
@@ -1845,30 +1845,54 @@
       <w:r>
         <w:rPr>
           <w:noProof/>
+        </w:rPr>
+        <w:t xml:space="preserve">In Pycharm </w:t>
+      </w:r>
+      <w:r>
+        <w:rPr>
+          <w:noProof/>
+        </w:rPr>
+        <w:t>gaan we</w:t>
+      </w:r>
+      <w:r>
+        <w:rPr>
+          <w:noProof/>
+        </w:rPr>
+        <w:t xml:space="preserve"> nu eerst een lokale repo opze</w:t>
+      </w:r>
+      <w:r>
+        <w:rPr>
+          <w:noProof/>
+        </w:rPr>
+        <w:t xml:space="preserve">tten. </w:t>
+      </w:r>
+      <w:r>
+        <w:rPr>
+          <w:noProof/>
           <w:lang w:val="en-US"/>
         </w:rPr>
-        <w:t xml:space="preserve">In Pycharm </w:t>
+        <w:t>Hi</w:t>
       </w:r>
       <w:r>
         <w:rPr>
           <w:noProof/>
           <w:lang w:val="en-US"/>
         </w:rPr>
-        <w:t>gaan we naar</w:t>
+        <w:t xml:space="preserve">ervoor gaan we </w:t>
       </w:r>
       <w:r>
         <w:rPr>
           <w:noProof/>
           <w:lang w:val="en-US"/>
         </w:rPr>
-        <w:t xml:space="preserve"> menu “VCS &gt; Import into Version Co</w:t>
+        <w:t>naar</w:t>
       </w:r>
       <w:r>
         <w:rPr>
           <w:noProof/>
           <w:lang w:val="en-US"/>
         </w:rPr>
-        <w:t>ntrol &gt; Create G</w:t>
+        <w:t xml:space="preserve"> menu “VCS &gt; Import into Version Control &gt; Create G</w:t>
       </w:r>
       <w:r>
         <w:rPr>
@@ -1974,7 +1998,6 @@
           <w:lang w:val="en-US"/>
         </w:rPr>
       </w:pPr>
-      <w:bookmarkStart w:id="0" w:name="_GoBack"/>
       <w:r>
         <w:rPr>
           <w:noProof/>
@@ -2015,21 +2038,555 @@
           </wp:inline>
         </w:drawing>
       </w:r>
+    </w:p>
+    <w:p>
+      <w:pPr>
+        <w:rPr>
+          <w:noProof/>
+        </w:rPr>
+      </w:pPr>
+      <w:r>
+        <w:rPr>
+          <w:noProof/>
+        </w:rPr>
+        <w:t>In het Project venster z</w:t>
+      </w:r>
+      <w:r>
+        <w:rPr>
+          <w:noProof/>
+        </w:rPr>
+        <w:t xml:space="preserve">ien we nu dat de files in de projectfolder rood zijn geworden. </w:t>
+      </w:r>
+    </w:p>
+    <w:p>
+      <w:pPr>
+        <w:rPr>
+          <w:noProof/>
+        </w:rPr>
+      </w:pPr>
+      <w:r>
+        <w:rPr>
+          <w:noProof/>
+        </w:rPr>
+        <w:drawing>
+          <wp:inline distT="0" distB="0" distL="0" distR="0" wp14:anchorId="65A31B1D" wp14:editId="46A2FEE1">
+            <wp:extent cx="5372100" cy="1781175"/>
+            <wp:effectExtent l="0" t="0" r="0" b="9525"/>
+            <wp:docPr id="6" name="Afbeelding 6"/>
+            <wp:cNvGraphicFramePr>
+              <a:graphicFrameLocks xmlns:a="http://schemas.openxmlformats.org/drawingml/2006/main" noChangeAspect="1"/>
+            </wp:cNvGraphicFramePr>
+            <a:graphic xmlns:a="http://schemas.openxmlformats.org/drawingml/2006/main">
+              <a:graphicData uri="http://schemas.openxmlformats.org/drawingml/2006/picture">
+                <pic:pic xmlns:pic="http://schemas.openxmlformats.org/drawingml/2006/picture">
+                  <pic:nvPicPr>
+                    <pic:cNvPr id="1" name=""/>
+                    <pic:cNvPicPr/>
+                  </pic:nvPicPr>
+                  <pic:blipFill>
+                    <a:blip r:embed="rId31"/>
+                    <a:stretch>
+                      <a:fillRect/>
+                    </a:stretch>
+                  </pic:blipFill>
+                  <pic:spPr>
+                    <a:xfrm>
+                      <a:off x="0" y="0"/>
+                      <a:ext cx="5372100" cy="1781175"/>
+                    </a:xfrm>
+                    <a:prstGeom prst="rect">
+                      <a:avLst/>
+                    </a:prstGeom>
+                  </pic:spPr>
+                </pic:pic>
+              </a:graphicData>
+            </a:graphic>
+          </wp:inline>
+        </w:drawing>
+      </w:r>
+    </w:p>
+    <w:p>
+      <w:pPr>
+        <w:rPr>
+          <w:noProof/>
+        </w:rPr>
+      </w:pPr>
+      <w:r>
+        <w:rPr>
+          <w:noProof/>
+        </w:rPr>
+        <w:lastRenderedPageBreak/>
+        <w:t>We gaan dit document (3_project_opzetten.docx) en ons script (FrozenLake-v0.py) toevoegen door de files te selecteren, rechts te klikken, en in het menu dat verschijnt te kiezen voor “Git &gt; +Add”. De files zijn nu groen geworden.</w:t>
+      </w:r>
+    </w:p>
+    <w:p>
+      <w:pPr>
+        <w:rPr>
+          <w:noProof/>
+        </w:rPr>
+      </w:pPr>
+      <w:r>
+        <w:rPr>
+          <w:noProof/>
+        </w:rPr>
+        <w:t xml:space="preserve">Nu gaan we een commit uitvoeren via het menu “VCS &gt; Commit…” of door op het groene vinkje te klikken in het snelmenu “Git:” </w:t>
+      </w:r>
+    </w:p>
+    <w:p>
+      <w:pPr>
+        <w:rPr>
+          <w:noProof/>
+        </w:rPr>
+      </w:pPr>
+      <w:r>
+        <w:rPr>
+          <w:noProof/>
+        </w:rPr>
+        <w:drawing>
+          <wp:inline distT="0" distB="0" distL="0" distR="0" wp14:anchorId="737ABD00" wp14:editId="46B18EAD">
+            <wp:extent cx="1762125" cy="352425"/>
+            <wp:effectExtent l="0" t="0" r="9525" b="9525"/>
+            <wp:docPr id="28" name="Afbeelding 28"/>
+            <wp:cNvGraphicFramePr>
+              <a:graphicFrameLocks xmlns:a="http://schemas.openxmlformats.org/drawingml/2006/main" noChangeAspect="1"/>
+            </wp:cNvGraphicFramePr>
+            <a:graphic xmlns:a="http://schemas.openxmlformats.org/drawingml/2006/main">
+              <a:graphicData uri="http://schemas.openxmlformats.org/drawingml/2006/picture">
+                <pic:pic xmlns:pic="http://schemas.openxmlformats.org/drawingml/2006/picture">
+                  <pic:nvPicPr>
+                    <pic:cNvPr id="1" name=""/>
+                    <pic:cNvPicPr/>
+                  </pic:nvPicPr>
+                  <pic:blipFill>
+                    <a:blip r:embed="rId32"/>
+                    <a:stretch>
+                      <a:fillRect/>
+                    </a:stretch>
+                  </pic:blipFill>
+                  <pic:spPr>
+                    <a:xfrm>
+                      <a:off x="0" y="0"/>
+                      <a:ext cx="1762125" cy="352425"/>
+                    </a:xfrm>
+                    <a:prstGeom prst="rect">
+                      <a:avLst/>
+                    </a:prstGeom>
+                  </pic:spPr>
+                </pic:pic>
+              </a:graphicData>
+            </a:graphic>
+          </wp:inline>
+        </w:drawing>
+      </w:r>
+    </w:p>
+    <w:p>
+      <w:pPr>
+        <w:rPr>
+          <w:noProof/>
+        </w:rPr>
+      </w:pPr>
+      <w:r>
+        <w:rPr>
+          <w:noProof/>
+        </w:rPr>
+        <w:t>In het venster dat verschijnt vullen we een “Commit Message” in en we klikken op “Commit”:</w:t>
+      </w:r>
+    </w:p>
+    <w:p>
+      <w:pPr>
+        <w:rPr>
+          <w:noProof/>
+        </w:rPr>
+      </w:pPr>
+      <w:r>
+        <w:rPr>
+          <w:noProof/>
+        </w:rPr>
+        <w:drawing>
+          <wp:inline distT="0" distB="0" distL="0" distR="0" wp14:anchorId="4BD5DDBB" wp14:editId="1721BC0D">
+            <wp:extent cx="5760720" cy="3964940"/>
+            <wp:effectExtent l="0" t="0" r="0" b="0"/>
+            <wp:docPr id="29" name="Afbeelding 29"/>
+            <wp:cNvGraphicFramePr>
+              <a:graphicFrameLocks xmlns:a="http://schemas.openxmlformats.org/drawingml/2006/main" noChangeAspect="1"/>
+            </wp:cNvGraphicFramePr>
+            <a:graphic xmlns:a="http://schemas.openxmlformats.org/drawingml/2006/main">
+              <a:graphicData uri="http://schemas.openxmlformats.org/drawingml/2006/picture">
+                <pic:pic xmlns:pic="http://schemas.openxmlformats.org/drawingml/2006/picture">
+                  <pic:nvPicPr>
+                    <pic:cNvPr id="1" name=""/>
+                    <pic:cNvPicPr/>
+                  </pic:nvPicPr>
+                  <pic:blipFill>
+                    <a:blip r:embed="rId33"/>
+                    <a:stretch>
+                      <a:fillRect/>
+                    </a:stretch>
+                  </pic:blipFill>
+                  <pic:spPr>
+                    <a:xfrm>
+                      <a:off x="0" y="0"/>
+                      <a:ext cx="5760720" cy="3964940"/>
+                    </a:xfrm>
+                    <a:prstGeom prst="rect">
+                      <a:avLst/>
+                    </a:prstGeom>
+                  </pic:spPr>
+                </pic:pic>
+              </a:graphicData>
+            </a:graphic>
+          </wp:inline>
+        </w:drawing>
+      </w:r>
+    </w:p>
+    <w:p>
+      <w:pPr>
+        <w:rPr>
+          <w:noProof/>
+        </w:rPr>
+      </w:pPr>
+    </w:p>
+    <w:p>
+      <w:pPr>
+        <w:rPr>
+          <w:noProof/>
+        </w:rPr>
+      </w:pPr>
+      <w:r>
+        <w:rPr>
+          <w:noProof/>
+        </w:rPr>
+        <w:t xml:space="preserve">Nu hebben we de twee files toegevoegd aan de lokale repo in de projectfolder. Die repo gaan we nu pushen naar de </w:t>
+      </w:r>
+      <w:r>
+        <w:rPr>
+          <w:noProof/>
+        </w:rPr>
+        <w:t xml:space="preserve">remote </w:t>
+      </w:r>
+      <w:r>
+        <w:rPr>
+          <w:noProof/>
+        </w:rPr>
+        <w:t>GitHub repo.</w:t>
+      </w:r>
+      <w:r>
+        <w:rPr>
+          <w:noProof/>
+        </w:rPr>
+        <w:t xml:space="preserve"> We gaan naar menu “VCS &gt;  Git &gt; Push…” en in het venster dat verschijnt klikken we op “define remote” en we vullen de url van onze GitHub repo in en klikken op “Push”. De url vinden we terug op de startpagina van ons GitHub project:</w:t>
+      </w:r>
+    </w:p>
+    <w:p>
+      <w:pPr>
+        <w:rPr>
+          <w:noProof/>
+        </w:rPr>
+      </w:pPr>
+      <w:r>
+        <w:rPr>
+          <w:noProof/>
+        </w:rPr>
+        <w:drawing>
+          <wp:inline distT="0" distB="0" distL="0" distR="0" wp14:anchorId="05F04EDA" wp14:editId="022FC033">
+            <wp:extent cx="5760720" cy="1484630"/>
+            <wp:effectExtent l="0" t="0" r="0" b="1270"/>
+            <wp:docPr id="32" name="Afbeelding 32"/>
+            <wp:cNvGraphicFramePr>
+              <a:graphicFrameLocks xmlns:a="http://schemas.openxmlformats.org/drawingml/2006/main" noChangeAspect="1"/>
+            </wp:cNvGraphicFramePr>
+            <a:graphic xmlns:a="http://schemas.openxmlformats.org/drawingml/2006/main">
+              <a:graphicData uri="http://schemas.openxmlformats.org/drawingml/2006/picture">
+                <pic:pic xmlns:pic="http://schemas.openxmlformats.org/drawingml/2006/picture">
+                  <pic:nvPicPr>
+                    <pic:cNvPr id="1" name=""/>
+                    <pic:cNvPicPr/>
+                  </pic:nvPicPr>
+                  <pic:blipFill>
+                    <a:blip r:embed="rId34"/>
+                    <a:stretch>
+                      <a:fillRect/>
+                    </a:stretch>
+                  </pic:blipFill>
+                  <pic:spPr>
+                    <a:xfrm>
+                      <a:off x="0" y="0"/>
+                      <a:ext cx="5760720" cy="1484630"/>
+                    </a:xfrm>
+                    <a:prstGeom prst="rect">
+                      <a:avLst/>
+                    </a:prstGeom>
+                  </pic:spPr>
+                </pic:pic>
+              </a:graphicData>
+            </a:graphic>
+          </wp:inline>
+        </w:drawing>
+      </w:r>
+    </w:p>
+    <w:p>
+      <w:pPr>
+        <w:rPr>
+          <w:noProof/>
+        </w:rPr>
+      </w:pPr>
+    </w:p>
+    <w:p>
+      <w:pPr>
+        <w:rPr>
+          <w:noProof/>
+        </w:rPr>
+      </w:pPr>
+      <w:r>
+        <w:rPr>
+          <w:noProof/>
+        </w:rPr>
+        <w:lastRenderedPageBreak/>
+        <w:drawing>
+          <wp:inline distT="0" distB="0" distL="0" distR="0" wp14:anchorId="1C400DB4" wp14:editId="47B91492">
+            <wp:extent cx="2924175" cy="3793152"/>
+            <wp:effectExtent l="0" t="0" r="0" b="0"/>
+            <wp:docPr id="30" name="Afbeelding 30"/>
+            <wp:cNvGraphicFramePr>
+              <a:graphicFrameLocks xmlns:a="http://schemas.openxmlformats.org/drawingml/2006/main" noChangeAspect="1"/>
+            </wp:cNvGraphicFramePr>
+            <a:graphic xmlns:a="http://schemas.openxmlformats.org/drawingml/2006/main">
+              <a:graphicData uri="http://schemas.openxmlformats.org/drawingml/2006/picture">
+                <pic:pic xmlns:pic="http://schemas.openxmlformats.org/drawingml/2006/picture">
+                  <pic:nvPicPr>
+                    <pic:cNvPr id="1" name=""/>
+                    <pic:cNvPicPr/>
+                  </pic:nvPicPr>
+                  <pic:blipFill rotWithShape="1">
+                    <a:blip r:embed="rId35"/>
+                    <a:srcRect l="21164" r="43783" b="19166"/>
+                    <a:stretch/>
+                  </pic:blipFill>
+                  <pic:spPr bwMode="auto">
+                    <a:xfrm>
+                      <a:off x="0" y="0"/>
+                      <a:ext cx="2930938" cy="3801925"/>
+                    </a:xfrm>
+                    <a:prstGeom prst="rect">
+                      <a:avLst/>
+                    </a:prstGeom>
+                    <a:ln>
+                      <a:noFill/>
+                    </a:ln>
+                    <a:extLst>
+                      <a:ext uri="{53640926-AAD7-44D8-BBD7-CCE9431645EC}">
+                        <a14:shadowObscured xmlns:a14="http://schemas.microsoft.com/office/drawing/2010/main"/>
+                      </a:ext>
+                    </a:extLst>
+                  </pic:spPr>
+                </pic:pic>
+              </a:graphicData>
+            </a:graphic>
+          </wp:inline>
+        </w:drawing>
+      </w:r>
+    </w:p>
+    <w:p>
+      <w:pPr>
+        <w:rPr>
+          <w:noProof/>
+        </w:rPr>
+      </w:pPr>
+      <w:r>
+        <w:rPr>
+          <w:noProof/>
+        </w:rPr>
+        <w:drawing>
+          <wp:inline distT="0" distB="0" distL="0" distR="0" wp14:anchorId="396E2019" wp14:editId="3E698DF7">
+            <wp:extent cx="3895725" cy="3391016"/>
+            <wp:effectExtent l="0" t="0" r="0" b="0"/>
+            <wp:docPr id="31" name="Afbeelding 31"/>
+            <wp:cNvGraphicFramePr>
+              <a:graphicFrameLocks xmlns:a="http://schemas.openxmlformats.org/drawingml/2006/main" noChangeAspect="1"/>
+            </wp:cNvGraphicFramePr>
+            <a:graphic xmlns:a="http://schemas.openxmlformats.org/drawingml/2006/main">
+              <a:graphicData uri="http://schemas.openxmlformats.org/drawingml/2006/picture">
+                <pic:pic xmlns:pic="http://schemas.openxmlformats.org/drawingml/2006/picture">
+                  <pic:nvPicPr>
+                    <pic:cNvPr id="1" name=""/>
+                    <pic:cNvPicPr/>
+                  </pic:nvPicPr>
+                  <pic:blipFill rotWithShape="1">
+                    <a:blip r:embed="rId36"/>
+                    <a:srcRect l="54894" t="17048" r="4266" b="19753"/>
+                    <a:stretch/>
+                  </pic:blipFill>
+                  <pic:spPr bwMode="auto">
+                    <a:xfrm>
+                      <a:off x="0" y="0"/>
+                      <a:ext cx="3911854" cy="3405055"/>
+                    </a:xfrm>
+                    <a:prstGeom prst="rect">
+                      <a:avLst/>
+                    </a:prstGeom>
+                    <a:ln>
+                      <a:noFill/>
+                    </a:ln>
+                    <a:extLst>
+                      <a:ext uri="{53640926-AAD7-44D8-BBD7-CCE9431645EC}">
+                        <a14:shadowObscured xmlns:a14="http://schemas.microsoft.com/office/drawing/2010/main"/>
+                      </a:ext>
+                    </a:extLst>
+                  </pic:spPr>
+                </pic:pic>
+              </a:graphicData>
+            </a:graphic>
+          </wp:inline>
+        </w:drawing>
+      </w:r>
+    </w:p>
+    <w:p>
+      <w:pPr>
+        <w:rPr>
+          <w:noProof/>
+        </w:rPr>
+      </w:pPr>
+    </w:p>
+    <w:p>
+      <w:pPr>
+        <w:rPr>
+          <w:noProof/>
+        </w:rPr>
+      </w:pPr>
+      <w:r>
+        <w:rPr>
+          <w:noProof/>
+        </w:rPr>
+        <w:t>In GitHub zien we nu onder tabblad “Code” dat de twee files effectief zijn toegevoegd:</w:t>
+      </w:r>
+    </w:p>
+    <w:p>
+      <w:pPr>
+        <w:rPr>
+          <w:noProof/>
+        </w:rPr>
+      </w:pPr>
+      <w:r>
+        <w:rPr>
+          <w:noProof/>
+        </w:rPr>
+        <w:lastRenderedPageBreak/>
+        <w:drawing>
+          <wp:inline distT="0" distB="0" distL="0" distR="0" wp14:anchorId="0208EE43" wp14:editId="3F04D581">
+            <wp:extent cx="5760720" cy="2673350"/>
+            <wp:effectExtent l="0" t="0" r="0" b="0"/>
+            <wp:docPr id="33" name="Afbeelding 33"/>
+            <wp:cNvGraphicFramePr>
+              <a:graphicFrameLocks xmlns:a="http://schemas.openxmlformats.org/drawingml/2006/main" noChangeAspect="1"/>
+            </wp:cNvGraphicFramePr>
+            <a:graphic xmlns:a="http://schemas.openxmlformats.org/drawingml/2006/main">
+              <a:graphicData uri="http://schemas.openxmlformats.org/drawingml/2006/picture">
+                <pic:pic xmlns:pic="http://schemas.openxmlformats.org/drawingml/2006/picture">
+                  <pic:nvPicPr>
+                    <pic:cNvPr id="1" name=""/>
+                    <pic:cNvPicPr/>
+                  </pic:nvPicPr>
+                  <pic:blipFill>
+                    <a:blip r:embed="rId37"/>
+                    <a:stretch>
+                      <a:fillRect/>
+                    </a:stretch>
+                  </pic:blipFill>
+                  <pic:spPr>
+                    <a:xfrm>
+                      <a:off x="0" y="0"/>
+                      <a:ext cx="5760720" cy="2673350"/>
+                    </a:xfrm>
+                    <a:prstGeom prst="rect">
+                      <a:avLst/>
+                    </a:prstGeom>
+                  </pic:spPr>
+                </pic:pic>
+              </a:graphicData>
+            </a:graphic>
+          </wp:inline>
+        </w:drawing>
+      </w:r>
+      <w:r>
+        <w:rPr>
+          <w:noProof/>
+        </w:rPr>
+        <w:t xml:space="preserve"> </w:t>
+      </w:r>
+    </w:p>
+    <w:p>
+      <w:pPr>
+        <w:rPr>
+          <w:noProof/>
+        </w:rPr>
+      </w:pPr>
+    </w:p>
+    <w:p>
+      <w:pPr>
+        <w:rPr>
+          <w:noProof/>
+        </w:rPr>
+      </w:pPr>
+      <w:r>
+        <w:rPr>
+          <w:noProof/>
+        </w:rPr>
+        <w:t>Tenslotte voegen we de docent toe als collaborator via het tabblad “Settings” en menu “Collaborators”:</w:t>
+      </w:r>
+    </w:p>
+    <w:p>
+      <w:pPr>
+        <w:rPr>
+          <w:noProof/>
+        </w:rPr>
+      </w:pPr>
+      <w:r>
+        <w:rPr>
+          <w:noProof/>
+        </w:rPr>
+        <w:drawing>
+          <wp:inline distT="0" distB="0" distL="0" distR="0" wp14:anchorId="18C7ABC7" wp14:editId="1EE9A469">
+            <wp:extent cx="5760720" cy="2317115"/>
+            <wp:effectExtent l="0" t="0" r="0" b="6985"/>
+            <wp:docPr id="34" name="Afbeelding 34"/>
+            <wp:cNvGraphicFramePr>
+              <a:graphicFrameLocks xmlns:a="http://schemas.openxmlformats.org/drawingml/2006/main" noChangeAspect="1"/>
+            </wp:cNvGraphicFramePr>
+            <a:graphic xmlns:a="http://schemas.openxmlformats.org/drawingml/2006/main">
+              <a:graphicData uri="http://schemas.openxmlformats.org/drawingml/2006/picture">
+                <pic:pic xmlns:pic="http://schemas.openxmlformats.org/drawingml/2006/picture">
+                  <pic:nvPicPr>
+                    <pic:cNvPr id="1" name=""/>
+                    <pic:cNvPicPr/>
+                  </pic:nvPicPr>
+                  <pic:blipFill>
+                    <a:blip r:embed="rId38"/>
+                    <a:stretch>
+                      <a:fillRect/>
+                    </a:stretch>
+                  </pic:blipFill>
+                  <pic:spPr>
+                    <a:xfrm>
+                      <a:off x="0" y="0"/>
+                      <a:ext cx="5760720" cy="2317115"/>
+                    </a:xfrm>
+                    <a:prstGeom prst="rect">
+                      <a:avLst/>
+                    </a:prstGeom>
+                  </pic:spPr>
+                </pic:pic>
+              </a:graphicData>
+            </a:graphic>
+          </wp:inline>
+        </w:drawing>
+      </w:r>
+      <w:bookmarkStart w:id="0" w:name="_GoBack"/>
       <w:bookmarkEnd w:id="0"/>
     </w:p>
     <w:p>
       <w:pPr>
         <w:rPr>
           <w:noProof/>
-          <w:lang w:val="en-US"/>
-        </w:rPr>
-      </w:pPr>
-    </w:p>
-    <w:p>
-      <w:pPr>
-        <w:rPr>
-          <w:noProof/>
-          <w:lang w:val="en-US"/>
         </w:rPr>
       </w:pPr>
     </w:p>
@@ -2166,6 +2723,7 @@
     <w:lsdException w:name="HTML Sample" w:semiHidden="1" w:unhideWhenUsed="1"/>
     <w:lsdException w:name="HTML Typewriter" w:semiHidden="1" w:unhideWhenUsed="1"/>
     <w:lsdException w:name="HTML Variable" w:semiHidden="1" w:unhideWhenUsed="1"/>
+    <w:lsdException w:name="Normal Table" w:semiHidden="1" w:unhideWhenUsed="1"/>
     <w:lsdException w:name="annotation subject" w:semiHidden="1" w:unhideWhenUsed="1"/>
     <w:lsdException w:name="No List" w:semiHidden="1" w:unhideWhenUsed="1"/>
     <w:lsdException w:name="Outline List 1" w:semiHidden="1" w:unhideWhenUsed="1"/>
@@ -2212,8 +2770,10 @@
     <w:lsdException w:name="Table Subtle 2" w:semiHidden="1" w:unhideWhenUsed="1"/>
     <w:lsdException w:name="Table Web 1" w:semiHidden="1" w:unhideWhenUsed="1"/>
     <w:lsdException w:name="Table Web 2" w:semiHidden="1" w:unhideWhenUsed="1"/>
+    <w:lsdException w:name="Table Web 3" w:semiHidden="1" w:unhideWhenUsed="1"/>
     <w:lsdException w:name="Balloon Text" w:semiHidden="1" w:unhideWhenUsed="1"/>
     <w:lsdException w:name="Table Grid" w:uiPriority="39"/>
+    <w:lsdException w:name="Table Theme" w:semiHidden="1" w:unhideWhenUsed="1"/>
     <w:lsdException w:name="Placeholder Text" w:semiHidden="1"/>
     <w:lsdException w:name="No Spacing" w:uiPriority="1" w:qFormat="1"/>
     <w:lsdException w:name="Light Shading" w:uiPriority="60"/>

</xml_diff>